<commit_message>
:sparkles: Unit 3 Mod 2
</commit_message>
<xml_diff>
--- a/Infrastructure and Application Modernization with Google Cloud.docx
+++ b/Infrastructure and Application Modernization with Google Cloud.docx
@@ -102,15 +102,7 @@
           <w:color w:val="202124"/>
           <w:spacing w:val="2"/>
         </w:rPr>
-        <w:t>A</w:t>
-      </w:r>
-      <w:r>
-        <w:rPr>
-          <w:rFonts w:ascii="Roboto" w:hAnsi="Roboto"/>
-          <w:color w:val="202124"/>
-          <w:spacing w:val="2"/>
-        </w:rPr>
-        <w:t>arav is a Chief Technical Officer and is considering using public cloud services, specifically to modernize their company’s IT infrastructure. Which of the following can Aarav use to build a business case for using an Infrastructure-as-a-Service (IaaS) solution? Select the correct answer.</w:t>
+        <w:t>Aarav is a Chief Technical Officer and is considering using public cloud services, specifically to modernize their company’s IT infrastructure. Which of the following can Aarav use to build a business case for using an Infrastructure-as-a-Service (IaaS) solution? Select the correct answer.</w:t>
       </w:r>
     </w:p>
     <w:p>
@@ -194,7 +186,25 @@
           <w:color w:val="202124"/>
           <w:spacing w:val="2"/>
         </w:rPr>
-        <w:t>A national hotel chain is using a combination of on-premises data centers and public cloud services for their IT infrastructure. What type of IT infrastructure model is this? Select the correct answer.</w:t>
+        <w:t xml:space="preserve">A national hotel chain is using a combination of on-premises data </w:t>
+      </w:r>
+      <w:proofErr w:type="spellStart"/>
+      <w:r>
+        <w:rPr>
+          <w:rFonts w:ascii="Roboto" w:hAnsi="Roboto"/>
+          <w:color w:val="202124"/>
+          <w:spacing w:val="2"/>
+        </w:rPr>
+        <w:t>centers</w:t>
+      </w:r>
+      <w:proofErr w:type="spellEnd"/>
+      <w:r>
+        <w:rPr>
+          <w:rFonts w:ascii="Roboto" w:hAnsi="Roboto"/>
+          <w:color w:val="202124"/>
+          <w:spacing w:val="2"/>
+        </w:rPr>
+        <w:t xml:space="preserve"> and public cloud services for their IT infrastructure. What type of IT infrastructure model is this? Select the correct answer.</w:t>
       </w:r>
     </w:p>
     <w:p>
@@ -213,6 +223,267 @@
         </w:rPr>
         <w:t>Hybrid Cloud</w:t>
       </w:r>
+    </w:p>
+    <w:p>
+      <w:pPr>
+        <w:rPr>
+          <w:rFonts w:ascii="Roboto" w:hAnsi="Roboto"/>
+          <w:color w:val="202124"/>
+          <w:spacing w:val="2"/>
+        </w:rPr>
+      </w:pPr>
+    </w:p>
+    <w:p>
+      <w:pPr>
+        <w:rPr>
+          <w:rFonts w:ascii="Roboto" w:hAnsi="Roboto"/>
+          <w:color w:val="202124"/>
+          <w:spacing w:val="2"/>
+        </w:rPr>
+      </w:pPr>
+      <w:r>
+        <w:rPr>
+          <w:rFonts w:ascii="Roboto" w:hAnsi="Roboto"/>
+          <w:color w:val="202124"/>
+          <w:spacing w:val="2"/>
+        </w:rPr>
+        <w:t>The technology team of a pharmaceutical business decides to adopt an automated continuous integration and deployment (CI/CD) approach. What is the primary value of using a CI/CD approach for the overall business? Select the correct answer.</w:t>
+      </w:r>
+    </w:p>
+    <w:p>
+      <w:pPr>
+        <w:spacing w:after="0" w:line="240" w:lineRule="auto"/>
+        <w:textAlignment w:val="center"/>
+        <w:rPr>
+          <w:rFonts w:ascii="Roboto" w:eastAsia="Times New Roman" w:hAnsi="Roboto" w:cs="Times New Roman"/>
+          <w:spacing w:val="3"/>
+          <w:sz w:val="24"/>
+          <w:szCs w:val="24"/>
+          <w:lang w:eastAsia="en-IN"/>
+        </w:rPr>
+      </w:pPr>
+      <w:r>
+        <w:rPr>
+          <w:rFonts w:ascii="Roboto" w:eastAsia="Times New Roman" w:hAnsi="Roboto" w:cs="Times New Roman"/>
+          <w:spacing w:val="1"/>
+          <w:sz w:val="24"/>
+          <w:szCs w:val="24"/>
+          <w:lang w:eastAsia="en-IN"/>
+        </w:rPr>
+        <w:t>It increases application release velocity and reliability.</w:t>
+      </w:r>
+    </w:p>
+    <w:p>
+      <w:pPr>
+        <w:rPr>
+          <w:rFonts w:ascii="Roboto" w:hAnsi="Roboto"/>
+          <w:color w:val="202124"/>
+          <w:spacing w:val="2"/>
+        </w:rPr>
+      </w:pPr>
+    </w:p>
+    <w:p>
+      <w:pPr>
+        <w:rPr>
+          <w:rFonts w:ascii="Roboto" w:hAnsi="Roboto"/>
+          <w:color w:val="202124"/>
+          <w:spacing w:val="2"/>
+        </w:rPr>
+      </w:pPr>
+    </w:p>
+    <w:p>
+      <w:pPr>
+        <w:rPr>
+          <w:rFonts w:ascii="Roboto" w:hAnsi="Roboto"/>
+          <w:color w:val="202124"/>
+          <w:spacing w:val="2"/>
+        </w:rPr>
+      </w:pPr>
+      <w:r>
+        <w:rPr>
+          <w:rFonts w:ascii="Roboto" w:hAnsi="Roboto"/>
+          <w:color w:val="202124"/>
+          <w:spacing w:val="2"/>
+        </w:rPr>
+        <w:t>What is App Engine? Select the correct answer.</w:t>
+      </w:r>
+    </w:p>
+    <w:p>
+      <w:pPr>
+        <w:rPr>
+          <w:rFonts w:ascii="Roboto" w:hAnsi="Roboto"/>
+          <w:color w:val="202124"/>
+          <w:spacing w:val="2"/>
+        </w:rPr>
+      </w:pPr>
+      <w:r>
+        <w:rPr>
+          <w:rFonts w:ascii="Roboto" w:hAnsi="Roboto"/>
+          <w:color w:val="202124"/>
+          <w:spacing w:val="2"/>
+        </w:rPr>
+        <w:t>A platform for building scalable web applications and mobile backends.</w:t>
+      </w:r>
+    </w:p>
+    <w:p>
+      <w:pPr>
+        <w:rPr>
+          <w:rFonts w:ascii="Roboto" w:hAnsi="Roboto"/>
+          <w:color w:val="202124"/>
+          <w:spacing w:val="2"/>
+        </w:rPr>
+      </w:pPr>
+    </w:p>
+    <w:p>
+      <w:pPr>
+        <w:rPr>
+          <w:rFonts w:ascii="Roboto" w:hAnsi="Roboto"/>
+          <w:color w:val="202124"/>
+          <w:spacing w:val="2"/>
+        </w:rPr>
+      </w:pPr>
+      <w:r>
+        <w:rPr>
+          <w:rFonts w:ascii="Roboto" w:hAnsi="Roboto"/>
+          <w:color w:val="202124"/>
+          <w:spacing w:val="2"/>
+        </w:rPr>
+        <w:t>What is Google Kubernetes Engine (GKE)? Select the correct answer.</w:t>
+      </w:r>
+    </w:p>
+    <w:p>
+      <w:pPr>
+        <w:spacing w:after="0" w:line="240" w:lineRule="auto"/>
+        <w:textAlignment w:val="center"/>
+        <w:rPr>
+          <w:rFonts w:ascii="Roboto" w:eastAsia="Times New Roman" w:hAnsi="Roboto" w:cs="Times New Roman"/>
+          <w:spacing w:val="3"/>
+          <w:sz w:val="24"/>
+          <w:szCs w:val="24"/>
+          <w:lang w:eastAsia="en-IN"/>
+        </w:rPr>
+      </w:pPr>
+      <w:r>
+        <w:rPr>
+          <w:rFonts w:ascii="Roboto" w:eastAsia="Times New Roman" w:hAnsi="Roboto" w:cs="Times New Roman"/>
+          <w:spacing w:val="1"/>
+          <w:sz w:val="24"/>
+          <w:szCs w:val="24"/>
+          <w:lang w:eastAsia="en-IN"/>
+        </w:rPr>
+        <w:t>A Google Cloud managed service for container orchestration.</w:t>
+      </w:r>
+    </w:p>
+    <w:p>
+      <w:pPr>
+        <w:rPr>
+          <w:rFonts w:ascii="Roboto" w:hAnsi="Roboto"/>
+          <w:color w:val="202124"/>
+          <w:spacing w:val="2"/>
+        </w:rPr>
+      </w:pPr>
+    </w:p>
+    <w:p>
+      <w:pPr>
+        <w:rPr>
+          <w:rFonts w:ascii="Roboto" w:hAnsi="Roboto"/>
+          <w:color w:val="202124"/>
+          <w:spacing w:val="2"/>
+        </w:rPr>
+      </w:pPr>
+    </w:p>
+    <w:p>
+      <w:pPr>
+        <w:rPr>
+          <w:rFonts w:ascii="Roboto" w:hAnsi="Roboto"/>
+          <w:color w:val="202124"/>
+          <w:spacing w:val="2"/>
+        </w:rPr>
+      </w:pPr>
+      <w:r>
+        <w:rPr>
+          <w:rFonts w:ascii="Roboto" w:hAnsi="Roboto"/>
+          <w:color w:val="202124"/>
+          <w:spacing w:val="2"/>
+        </w:rPr>
+        <w:lastRenderedPageBreak/>
+        <w:t>Sajid is a developer for an online apparel retail company. What kind of architecture should he use for the applications he develops, and why? Select the correct answer.</w:t>
+      </w:r>
+    </w:p>
+    <w:p>
+      <w:pPr>
+        <w:rPr>
+          <w:rFonts w:ascii="Roboto" w:hAnsi="Roboto"/>
+          <w:color w:val="202124"/>
+          <w:spacing w:val="2"/>
+        </w:rPr>
+      </w:pPr>
+      <w:r>
+        <w:rPr>
+          <w:rFonts w:ascii="Roboto" w:hAnsi="Roboto"/>
+          <w:color w:val="202124"/>
+          <w:spacing w:val="2"/>
+        </w:rPr>
+        <w:t>Microservice pattern, because it’s modular and therefore easy to update.</w:t>
+      </w:r>
+    </w:p>
+    <w:p>
+      <w:pPr>
+        <w:rPr>
+          <w:rFonts w:ascii="Roboto" w:hAnsi="Roboto"/>
+          <w:color w:val="202124"/>
+          <w:spacing w:val="2"/>
+        </w:rPr>
+      </w:pPr>
+    </w:p>
+    <w:p>
+      <w:pPr>
+        <w:rPr>
+          <w:rFonts w:ascii="Roboto" w:hAnsi="Roboto"/>
+          <w:color w:val="202124"/>
+          <w:spacing w:val="2"/>
+        </w:rPr>
+      </w:pPr>
+      <w:r>
+        <w:rPr>
+          <w:rFonts w:ascii="Roboto" w:hAnsi="Roboto"/>
+          <w:color w:val="202124"/>
+          <w:spacing w:val="2"/>
+        </w:rPr>
+        <w:t>A financial services firm wants to migrate an existing application to the cloud but doesn’t want to risk service downtime. For this reason, they have chosen to opt for redundancy and build a new application in the cloud while continuing to run their old application on-premises. Which standard pattern of cloud migration describes this scenario? Select the correct answer.</w:t>
+      </w:r>
+    </w:p>
+    <w:p>
+      <w:pPr>
+        <w:spacing w:after="0" w:line="240" w:lineRule="auto"/>
+        <w:textAlignment w:val="center"/>
+        <w:rPr>
+          <w:rFonts w:ascii="Roboto" w:eastAsia="Times New Roman" w:hAnsi="Roboto" w:cs="Times New Roman"/>
+          <w:spacing w:val="3"/>
+          <w:sz w:val="24"/>
+          <w:szCs w:val="24"/>
+          <w:lang w:eastAsia="en-IN"/>
+        </w:rPr>
+      </w:pPr>
+      <w:r>
+        <w:rPr>
+          <w:rFonts w:ascii="Roboto" w:eastAsia="Times New Roman" w:hAnsi="Roboto" w:cs="Times New Roman"/>
+          <w:spacing w:val="1"/>
+          <w:sz w:val="24"/>
+          <w:szCs w:val="24"/>
+          <w:lang w:eastAsia="en-IN"/>
+        </w:rPr>
+        <w:t>Invent in brownfield</w:t>
+      </w:r>
+    </w:p>
+    <w:p>
+      <w:pPr>
+        <w:rPr>
+          <w:rFonts w:ascii="Roboto" w:hAnsi="Roboto"/>
+          <w:color w:val="202124"/>
+          <w:spacing w:val="2"/>
+        </w:rPr>
+      </w:pPr>
     </w:p>
     <w:p/>
     <w:sectPr>

</xml_diff>

<commit_message>
:rocket: Course 3 Completed
</commit_message>
<xml_diff>
--- a/Infrastructure and Application Modernization with Google Cloud.docx
+++ b/Infrastructure and Application Modernization with Google Cloud.docx
@@ -474,6 +474,272 @@
           <w:lang w:eastAsia="en-IN"/>
         </w:rPr>
         <w:t>Invent in brownfield</w:t>
+      </w:r>
+    </w:p>
+    <w:p>
+      <w:pPr>
+        <w:rPr>
+          <w:rFonts w:ascii="Roboto" w:hAnsi="Roboto"/>
+          <w:color w:val="202124"/>
+          <w:spacing w:val="2"/>
+        </w:rPr>
+      </w:pPr>
+    </w:p>
+    <w:p>
+      <w:pPr>
+        <w:rPr>
+          <w:rFonts w:ascii="Roboto" w:hAnsi="Roboto"/>
+          <w:color w:val="202124"/>
+          <w:spacing w:val="2"/>
+        </w:rPr>
+      </w:pPr>
+    </w:p>
+    <w:p>
+      <w:pPr>
+        <w:rPr>
+          <w:rFonts w:ascii="Roboto" w:hAnsi="Roboto"/>
+          <w:color w:val="202124"/>
+          <w:spacing w:val="2"/>
+        </w:rPr>
+      </w:pPr>
+      <w:r>
+        <w:rPr>
+          <w:rFonts w:ascii="Roboto" w:hAnsi="Roboto"/>
+          <w:color w:val="202124"/>
+          <w:spacing w:val="2"/>
+        </w:rPr>
+        <w:t>Why do legacy systems struggle to meet modern consumer expectations? Select the correct answer.</w:t>
+      </w:r>
+    </w:p>
+    <w:p>
+      <w:pPr>
+        <w:spacing w:after="0" w:line="240" w:lineRule="auto"/>
+        <w:textAlignment w:val="center"/>
+        <w:rPr>
+          <w:rFonts w:ascii="Roboto" w:eastAsia="Times New Roman" w:hAnsi="Roboto" w:cs="Times New Roman"/>
+          <w:spacing w:val="3"/>
+          <w:sz w:val="24"/>
+          <w:szCs w:val="24"/>
+          <w:lang w:eastAsia="en-IN"/>
+        </w:rPr>
+      </w:pPr>
+      <w:r>
+        <w:rPr>
+          <w:rFonts w:ascii="Roboto" w:eastAsia="Times New Roman" w:hAnsi="Roboto" w:cs="Times New Roman"/>
+          <w:spacing w:val="1"/>
+          <w:sz w:val="24"/>
+          <w:szCs w:val="24"/>
+          <w:lang w:eastAsia="en-IN"/>
+        </w:rPr>
+        <w:t>They scale slowly.</w:t>
+      </w:r>
+    </w:p>
+    <w:p>
+      <w:pPr>
+        <w:rPr>
+          <w:rFonts w:ascii="Roboto" w:hAnsi="Roboto"/>
+          <w:color w:val="202124"/>
+          <w:spacing w:val="2"/>
+        </w:rPr>
+      </w:pPr>
+    </w:p>
+    <w:p>
+      <w:pPr>
+        <w:rPr>
+          <w:rFonts w:ascii="Roboto" w:hAnsi="Roboto"/>
+          <w:color w:val="202124"/>
+          <w:spacing w:val="2"/>
+        </w:rPr>
+      </w:pPr>
+    </w:p>
+    <w:p>
+      <w:pPr>
+        <w:rPr>
+          <w:rFonts w:ascii="Roboto" w:hAnsi="Roboto"/>
+          <w:color w:val="202124"/>
+          <w:spacing w:val="2"/>
+        </w:rPr>
+      </w:pPr>
+      <w:r>
+        <w:rPr>
+          <w:rFonts w:ascii="Roboto" w:hAnsi="Roboto"/>
+          <w:color w:val="202124"/>
+          <w:spacing w:val="2"/>
+        </w:rPr>
+        <w:t>How can businesses use APIs to unlock value from their legacy systems? Select the correct answer.</w:t>
+      </w:r>
+    </w:p>
+    <w:p>
+      <w:pPr>
+        <w:spacing w:after="0" w:line="240" w:lineRule="auto"/>
+        <w:textAlignment w:val="center"/>
+        <w:rPr>
+          <w:rFonts w:ascii="Roboto" w:eastAsia="Times New Roman" w:hAnsi="Roboto" w:cs="Times New Roman"/>
+          <w:spacing w:val="3"/>
+          <w:sz w:val="24"/>
+          <w:szCs w:val="24"/>
+          <w:lang w:eastAsia="en-IN"/>
+        </w:rPr>
+      </w:pPr>
+      <w:r>
+        <w:rPr>
+          <w:rFonts w:ascii="Roboto" w:eastAsia="Times New Roman" w:hAnsi="Roboto" w:cs="Times New Roman"/>
+          <w:spacing w:val="1"/>
+          <w:sz w:val="24"/>
+          <w:szCs w:val="24"/>
+          <w:lang w:eastAsia="en-IN"/>
+        </w:rPr>
+        <w:t>By gaining access to data stored in legacy systems.</w:t>
+      </w:r>
+    </w:p>
+    <w:p>
+      <w:pPr>
+        <w:rPr>
+          <w:rFonts w:ascii="Roboto" w:hAnsi="Roboto"/>
+          <w:color w:val="202124"/>
+          <w:spacing w:val="2"/>
+        </w:rPr>
+      </w:pPr>
+    </w:p>
+    <w:p>
+      <w:pPr>
+        <w:rPr>
+          <w:rFonts w:ascii="Roboto" w:hAnsi="Roboto"/>
+          <w:color w:val="202124"/>
+          <w:spacing w:val="2"/>
+        </w:rPr>
+      </w:pPr>
+    </w:p>
+    <w:p>
+      <w:pPr>
+        <w:rPr>
+          <w:rFonts w:ascii="Roboto" w:hAnsi="Roboto"/>
+          <w:color w:val="202124"/>
+          <w:spacing w:val="2"/>
+        </w:rPr>
+      </w:pPr>
+      <w:r>
+        <w:rPr>
+          <w:rFonts w:ascii="Roboto" w:hAnsi="Roboto"/>
+          <w:color w:val="202124"/>
+          <w:spacing w:val="2"/>
+        </w:rPr>
+        <w:t>Michelle wants to manage her team's APIs and provide security policies for identity verification, authentication, and access control. What Google Cloud solution should she choose? Select the correct answer.</w:t>
+      </w:r>
+    </w:p>
+    <w:p>
+      <w:pPr>
+        <w:rPr>
+          <w:rFonts w:ascii="Roboto" w:hAnsi="Roboto"/>
+          <w:color w:val="202124"/>
+          <w:spacing w:val="2"/>
+        </w:rPr>
+      </w:pPr>
+      <w:r>
+        <w:rPr>
+          <w:rFonts w:ascii="Roboto" w:hAnsi="Roboto"/>
+          <w:color w:val="202124"/>
+          <w:spacing w:val="2"/>
+        </w:rPr>
+        <w:t>Apigee</w:t>
+      </w:r>
+    </w:p>
+    <w:p>
+      <w:pPr>
+        <w:rPr>
+          <w:rFonts w:ascii="Roboto" w:hAnsi="Roboto"/>
+          <w:color w:val="202124"/>
+          <w:spacing w:val="2"/>
+        </w:rPr>
+      </w:pPr>
+    </w:p>
+    <w:p>
+      <w:pPr>
+        <w:rPr>
+          <w:rFonts w:ascii="Roboto" w:hAnsi="Roboto"/>
+          <w:color w:val="202124"/>
+          <w:spacing w:val="2"/>
+        </w:rPr>
+      </w:pPr>
+      <w:r>
+        <w:rPr>
+          <w:rFonts w:ascii="Roboto" w:hAnsi="Roboto"/>
+          <w:color w:val="202124"/>
+          <w:spacing w:val="2"/>
+        </w:rPr>
+        <w:t>What is the function of APIs? Select the correct answer.</w:t>
+      </w:r>
+    </w:p>
+    <w:p>
+      <w:pPr>
+        <w:spacing w:after="0" w:line="240" w:lineRule="auto"/>
+        <w:textAlignment w:val="center"/>
+        <w:rPr>
+          <w:rFonts w:ascii="Roboto" w:eastAsia="Times New Roman" w:hAnsi="Roboto" w:cs="Times New Roman"/>
+          <w:spacing w:val="3"/>
+          <w:sz w:val="24"/>
+          <w:szCs w:val="24"/>
+          <w:lang w:eastAsia="en-IN"/>
+        </w:rPr>
+      </w:pPr>
+      <w:r>
+        <w:rPr>
+          <w:rFonts w:ascii="Roboto" w:eastAsia="Times New Roman" w:hAnsi="Roboto" w:cs="Times New Roman"/>
+          <w:spacing w:val="1"/>
+          <w:sz w:val="24"/>
+          <w:szCs w:val="24"/>
+          <w:lang w:eastAsia="en-IN"/>
+        </w:rPr>
+        <w:t>They enable integration between systems.</w:t>
+      </w:r>
+    </w:p>
+    <w:p>
+      <w:pPr>
+        <w:rPr>
+          <w:rFonts w:ascii="Roboto" w:hAnsi="Roboto"/>
+          <w:color w:val="202124"/>
+          <w:spacing w:val="2"/>
+        </w:rPr>
+      </w:pPr>
+    </w:p>
+    <w:p>
+      <w:pPr>
+        <w:rPr>
+          <w:rFonts w:ascii="Roboto" w:hAnsi="Roboto"/>
+          <w:color w:val="202124"/>
+          <w:spacing w:val="2"/>
+        </w:rPr>
+      </w:pPr>
+      <w:r>
+        <w:rPr>
+          <w:rFonts w:ascii="Roboto" w:hAnsi="Roboto"/>
+          <w:color w:val="202124"/>
+          <w:spacing w:val="2"/>
+        </w:rPr>
+        <w:t>What is a critical outcome of API management? Select the correct answer.</w:t>
+      </w:r>
+    </w:p>
+    <w:p>
+      <w:pPr>
+        <w:spacing w:after="0" w:line="240" w:lineRule="auto"/>
+        <w:textAlignment w:val="center"/>
+        <w:rPr>
+          <w:rFonts w:ascii="Roboto" w:eastAsia="Times New Roman" w:hAnsi="Roboto" w:cs="Times New Roman"/>
+          <w:spacing w:val="3"/>
+          <w:sz w:val="24"/>
+          <w:szCs w:val="24"/>
+          <w:lang w:eastAsia="en-IN"/>
+        </w:rPr>
+      </w:pPr>
+      <w:r>
+        <w:rPr>
+          <w:rFonts w:ascii="Roboto" w:eastAsia="Times New Roman" w:hAnsi="Roboto" w:cs="Times New Roman"/>
+          <w:spacing w:val="1"/>
+          <w:sz w:val="24"/>
+          <w:szCs w:val="24"/>
+          <w:lang w:eastAsia="en-IN"/>
+        </w:rPr>
+        <w:t>Measuring and tracking business performance.</w:t>
       </w:r>
     </w:p>
     <w:p>

</xml_diff>